<commit_message>
Images of HoD Cabin and Internal and outer corridor added
</commit_message>
<xml_diff>
--- a/Image Classroom and Facility/Ambiance.docx
+++ b/Image Classroom and Facility/Ambiance.docx
@@ -5,12 +5,471 @@
     <w:tbl>
       <w:tblPr>
         <w:tblStyle w:val="TableGrid"/>
-        <w:tblW w:w="10992" w:type="dxa"/>
+        <w:tblW w:w="10598" w:type="dxa"/>
+        <w:tblLayout w:type="fixed"/>
         <w:tblLook w:val="04A0"/>
       </w:tblPr>
       <w:tblGrid>
         <w:gridCol w:w="5346"/>
-        <w:gridCol w:w="5856"/>
+        <w:gridCol w:w="7"/>
+        <w:gridCol w:w="5245"/>
+      </w:tblGrid>
+      <w:tr>
+        <w:trPr>
+          <w:trHeight w:val="4244"/>
+        </w:trPr>
+        <w:tc>
+          <w:tcPr>
+            <w:tcW w:w="10598" w:type="dxa"/>
+            <w:gridSpan w:val="3"/>
+            <w:vAlign w:val="center"/>
+          </w:tcPr>
+          <w:p>
+            <w:pPr>
+              <w:jc w:val="center"/>
+            </w:pPr>
+            <w:r>
+              <w:rPr>
+                <w:noProof/>
+              </w:rPr>
+              <w:drawing>
+                <wp:inline distT="0" distB="0" distL="0" distR="0">
+                  <wp:extent cx="6276975" cy="2628900"/>
+                  <wp:effectExtent l="19050" t="0" r="9525" b="0"/>
+                  <wp:docPr id="14" name="Picture 2" descr="E:\NBA\NBAGRWPL\At College GRWPL\grwpl-master\grwpl\Image Classroom and Facility\Images\Faculty room and corridor\drive-download-20200703T060149Z-001\Photo from _.jpg"/>
+                  <wp:cNvGraphicFramePr>
+                    <a:graphicFrameLocks xmlns:a="http://schemas.openxmlformats.org/drawingml/2006/main" noChangeAspect="1"/>
+                  </wp:cNvGraphicFramePr>
+                  <a:graphic xmlns:a="http://schemas.openxmlformats.org/drawingml/2006/main">
+                    <a:graphicData uri="http://schemas.openxmlformats.org/drawingml/2006/picture">
+                      <pic:pic xmlns:pic="http://schemas.openxmlformats.org/drawingml/2006/picture">
+                        <pic:nvPicPr>
+                          <pic:cNvPr id="0" name="Picture 2" descr="E:\NBA\NBAGRWPL\At College GRWPL\grwpl-master\grwpl\Image Classroom and Facility\Images\Faculty room and corridor\drive-download-20200703T060149Z-001\Photo from _.jpg"/>
+                          <pic:cNvPicPr>
+                            <a:picLocks noChangeAspect="1" noChangeArrowheads="1"/>
+                          </pic:cNvPicPr>
+                        </pic:nvPicPr>
+                        <pic:blipFill>
+                          <a:blip r:embed="rId4"/>
+                          <a:srcRect/>
+                          <a:stretch>
+                            <a:fillRect/>
+                          </a:stretch>
+                        </pic:blipFill>
+                        <pic:spPr bwMode="auto">
+                          <a:xfrm>
+                            <a:off x="0" y="0"/>
+                            <a:ext cx="6276975" cy="2628900"/>
+                          </a:xfrm>
+                          <a:prstGeom prst="rect">
+                            <a:avLst/>
+                          </a:prstGeom>
+                          <a:noFill/>
+                          <a:ln w="9525">
+                            <a:noFill/>
+                            <a:miter lim="800000"/>
+                            <a:headEnd/>
+                            <a:tailEnd/>
+                          </a:ln>
+                        </pic:spPr>
+                      </pic:pic>
+                    </a:graphicData>
+                  </a:graphic>
+                </wp:inline>
+              </w:drawing>
+            </w:r>
+          </w:p>
+        </w:tc>
+      </w:tr>
+      <w:tr>
+        <w:trPr>
+          <w:trHeight w:val="549"/>
+        </w:trPr>
+        <w:tc>
+          <w:tcPr>
+            <w:tcW w:w="10598" w:type="dxa"/>
+            <w:gridSpan w:val="3"/>
+            <w:vAlign w:val="center"/>
+          </w:tcPr>
+          <w:p>
+            <w:pPr>
+              <w:jc w:val="center"/>
+              <w:rPr>
+                <w:rFonts w:ascii="Verdana" w:hAnsi="Verdana"/>
+              </w:rPr>
+            </w:pPr>
+            <w:r>
+              <w:rPr>
+                <w:rFonts w:ascii="Verdana" w:hAnsi="Verdana"/>
+              </w:rPr>
+              <w:t xml:space="preserve">Picture : </w:t>
+            </w:r>
+            <w:r>
+              <w:rPr>
+                <w:rFonts w:ascii="Verdana" w:hAnsi="Verdana"/>
+              </w:rPr>
+              <w:t xml:space="preserve">Seating arrangement at </w:t>
+            </w:r>
+            <w:proofErr w:type="spellStart"/>
+            <w:r>
+              <w:rPr>
+                <w:rFonts w:ascii="Verdana" w:hAnsi="Verdana"/>
+              </w:rPr>
+              <w:t>H.o.D</w:t>
+            </w:r>
+            <w:proofErr w:type="spellEnd"/>
+            <w:r>
+              <w:rPr>
+                <w:rFonts w:ascii="Verdana" w:hAnsi="Verdana"/>
+              </w:rPr>
+              <w:t xml:space="preserve"> of Computer Engineering Program</w:t>
+            </w:r>
+          </w:p>
+        </w:tc>
+      </w:tr>
+      <w:tr>
+        <w:trPr>
+          <w:trHeight w:val="3615"/>
+        </w:trPr>
+        <w:tc>
+          <w:tcPr>
+            <w:tcW w:w="5346" w:type="dxa"/>
+            <w:vAlign w:val="center"/>
+          </w:tcPr>
+          <w:p>
+            <w:pPr>
+              <w:jc w:val="center"/>
+            </w:pPr>
+            <w:r>
+              <w:rPr>
+                <w:noProof/>
+              </w:rPr>
+              <w:drawing>
+                <wp:inline distT="0" distB="0" distL="0" distR="0">
+                  <wp:extent cx="3238500" cy="2409825"/>
+                  <wp:effectExtent l="19050" t="0" r="0" b="0"/>
+                  <wp:docPr id="15" name="Picture 3" descr="E:\NBA\NBAGRWPL\At College GRWPL\grwpl-master\grwpl\Image Classroom and Facility\Images\Faculty room and corridor\HOD Leased Line.jpg"/>
+                  <wp:cNvGraphicFramePr>
+                    <a:graphicFrameLocks xmlns:a="http://schemas.openxmlformats.org/drawingml/2006/main" noChangeAspect="1"/>
+                  </wp:cNvGraphicFramePr>
+                  <a:graphic xmlns:a="http://schemas.openxmlformats.org/drawingml/2006/main">
+                    <a:graphicData uri="http://schemas.openxmlformats.org/drawingml/2006/picture">
+                      <pic:pic xmlns:pic="http://schemas.openxmlformats.org/drawingml/2006/picture">
+                        <pic:nvPicPr>
+                          <pic:cNvPr id="0" name="Picture 3" descr="E:\NBA\NBAGRWPL\At College GRWPL\grwpl-master\grwpl\Image Classroom and Facility\Images\Faculty room and corridor\HOD Leased Line.jpg"/>
+                          <pic:cNvPicPr>
+                            <a:picLocks noChangeAspect="1" noChangeArrowheads="1"/>
+                          </pic:cNvPicPr>
+                        </pic:nvPicPr>
+                        <pic:blipFill>
+                          <a:blip r:embed="rId5"/>
+                          <a:srcRect/>
+                          <a:stretch>
+                            <a:fillRect/>
+                          </a:stretch>
+                        </pic:blipFill>
+                        <pic:spPr bwMode="auto">
+                          <a:xfrm>
+                            <a:off x="0" y="0"/>
+                            <a:ext cx="3238500" cy="2409825"/>
+                          </a:xfrm>
+                          <a:prstGeom prst="rect">
+                            <a:avLst/>
+                          </a:prstGeom>
+                          <a:noFill/>
+                          <a:ln w="9525">
+                            <a:noFill/>
+                            <a:miter lim="800000"/>
+                            <a:headEnd/>
+                            <a:tailEnd/>
+                          </a:ln>
+                        </pic:spPr>
+                      </pic:pic>
+                    </a:graphicData>
+                  </a:graphic>
+                </wp:inline>
+              </w:drawing>
+            </w:r>
+          </w:p>
+        </w:tc>
+        <w:tc>
+          <w:tcPr>
+            <w:tcW w:w="5252" w:type="dxa"/>
+            <w:gridSpan w:val="2"/>
+            <w:vAlign w:val="center"/>
+          </w:tcPr>
+          <w:p>
+            <w:pPr>
+              <w:jc w:val="center"/>
+              <w:rPr>
+                <w:sz w:val="20"/>
+                <w:szCs w:val="18"/>
+              </w:rPr>
+            </w:pPr>
+            <w:r>
+              <w:rPr>
+                <w:noProof/>
+                <w:sz w:val="20"/>
+                <w:szCs w:val="18"/>
+              </w:rPr>
+              <w:drawing>
+                <wp:inline distT="0" distB="0" distL="0" distR="0">
+                  <wp:extent cx="3067050" cy="2333625"/>
+                  <wp:effectExtent l="19050" t="0" r="0" b="0"/>
+                  <wp:docPr id="13" name="Picture 1" descr="E:\NBA\NBAGRWPL\At College GRWPL\grwpl-master\grwpl\Image Classroom and Facility\Images\Faculty room and corridor\drive-download-20200703T060149Z-001\Photo from _(2) - Copy.jpg"/>
+                  <wp:cNvGraphicFramePr>
+                    <a:graphicFrameLocks xmlns:a="http://schemas.openxmlformats.org/drawingml/2006/main" noChangeAspect="1"/>
+                  </wp:cNvGraphicFramePr>
+                  <a:graphic xmlns:a="http://schemas.openxmlformats.org/drawingml/2006/main">
+                    <a:graphicData uri="http://schemas.openxmlformats.org/drawingml/2006/picture">
+                      <pic:pic xmlns:pic="http://schemas.openxmlformats.org/drawingml/2006/picture">
+                        <pic:nvPicPr>
+                          <pic:cNvPr id="0" name="Picture 1" descr="E:\NBA\NBAGRWPL\At College GRWPL\grwpl-master\grwpl\Image Classroom and Facility\Images\Faculty room and corridor\drive-download-20200703T060149Z-001\Photo from _(2) - Copy.jpg"/>
+                          <pic:cNvPicPr>
+                            <a:picLocks noChangeAspect="1" noChangeArrowheads="1"/>
+                          </pic:cNvPicPr>
+                        </pic:nvPicPr>
+                        <pic:blipFill>
+                          <a:blip r:embed="rId6"/>
+                          <a:srcRect/>
+                          <a:stretch>
+                            <a:fillRect/>
+                          </a:stretch>
+                        </pic:blipFill>
+                        <pic:spPr bwMode="auto">
+                          <a:xfrm>
+                            <a:off x="0" y="0"/>
+                            <a:ext cx="3067050" cy="2333625"/>
+                          </a:xfrm>
+                          <a:prstGeom prst="rect">
+                            <a:avLst/>
+                          </a:prstGeom>
+                          <a:noFill/>
+                          <a:ln w="9525">
+                            <a:noFill/>
+                            <a:miter lim="800000"/>
+                            <a:headEnd/>
+                            <a:tailEnd/>
+                          </a:ln>
+                        </pic:spPr>
+                      </pic:pic>
+                    </a:graphicData>
+                  </a:graphic>
+                </wp:inline>
+              </w:drawing>
+            </w:r>
+          </w:p>
+        </w:tc>
+      </w:tr>
+      <w:tr>
+        <w:trPr>
+          <w:trHeight w:val="581"/>
+        </w:trPr>
+        <w:tc>
+          <w:tcPr>
+            <w:tcW w:w="5353" w:type="dxa"/>
+            <w:gridSpan w:val="2"/>
+            <w:vAlign w:val="center"/>
+          </w:tcPr>
+          <w:p>
+            <w:pPr>
+              <w:jc w:val="center"/>
+            </w:pPr>
+            <w:r>
+              <w:rPr>
+                <w:rFonts w:ascii="Verdana" w:hAnsi="Verdana"/>
+                <w:sz w:val="20"/>
+                <w:szCs w:val="18"/>
+              </w:rPr>
+              <w:t xml:space="preserve">Picture : </w:t>
+            </w:r>
+            <w:r>
+              <w:rPr>
+                <w:rFonts w:ascii="Verdana" w:hAnsi="Verdana"/>
+                <w:sz w:val="20"/>
+                <w:szCs w:val="18"/>
+              </w:rPr>
+              <w:t xml:space="preserve">Overall </w:t>
+            </w:r>
+            <w:r>
+              <w:rPr>
+                <w:rFonts w:ascii="Verdana" w:hAnsi="Verdana"/>
+                <w:sz w:val="20"/>
+                <w:szCs w:val="18"/>
+              </w:rPr>
+              <w:t>Facility At HOD Cabin</w:t>
+            </w:r>
+          </w:p>
+        </w:tc>
+        <w:tc>
+          <w:tcPr>
+            <w:tcW w:w="5245" w:type="dxa"/>
+            <w:vAlign w:val="center"/>
+          </w:tcPr>
+          <w:p>
+            <w:pPr>
+              <w:jc w:val="center"/>
+              <w:rPr>
+                <w:rFonts w:ascii="Verdana" w:hAnsi="Verdana"/>
+                <w:sz w:val="20"/>
+                <w:szCs w:val="18"/>
+              </w:rPr>
+            </w:pPr>
+            <w:r>
+              <w:rPr>
+                <w:rFonts w:ascii="Verdana" w:hAnsi="Verdana"/>
+                <w:sz w:val="20"/>
+                <w:szCs w:val="18"/>
+              </w:rPr>
+              <w:t>Picture : Printer Scanner Facility At HOD Cabin</w:t>
+            </w:r>
+          </w:p>
+        </w:tc>
+      </w:tr>
+      <w:tr>
+        <w:trPr>
+          <w:trHeight w:val="3615"/>
+        </w:trPr>
+        <w:tc>
+          <w:tcPr>
+            <w:tcW w:w="5346" w:type="dxa"/>
+            <w:vAlign w:val="center"/>
+          </w:tcPr>
+          <w:p>
+            <w:pPr>
+              <w:jc w:val="center"/>
+            </w:pPr>
+            <w:r>
+              <w:drawing>
+                <wp:inline distT="0" distB="0" distL="0" distR="0">
+                  <wp:extent cx="3136900" cy="2228850"/>
+                  <wp:effectExtent l="19050" t="0" r="6350" b="0"/>
+                  <wp:docPr id="16" name="Picture 5" descr="FAc2.jpg"/>
+                  <wp:cNvGraphicFramePr>
+                    <a:graphicFrameLocks xmlns:a="http://schemas.openxmlformats.org/drawingml/2006/main" noChangeAspect="1"/>
+                  </wp:cNvGraphicFramePr>
+                  <a:graphic xmlns:a="http://schemas.openxmlformats.org/drawingml/2006/main">
+                    <a:graphicData uri="http://schemas.openxmlformats.org/drawingml/2006/picture">
+                      <pic:pic xmlns:pic="http://schemas.openxmlformats.org/drawingml/2006/picture">
+                        <pic:nvPicPr>
+                          <pic:cNvPr id="0" name="FAc2.jpg"/>
+                          <pic:cNvPicPr/>
+                        </pic:nvPicPr>
+                        <pic:blipFill>
+                          <a:blip r:embed="rId7" cstate="print"/>
+                          <a:stretch>
+                            <a:fillRect/>
+                          </a:stretch>
+                        </pic:blipFill>
+                        <pic:spPr>
+                          <a:xfrm>
+                            <a:off x="0" y="0"/>
+                            <a:ext cx="3138051" cy="2229668"/>
+                          </a:xfrm>
+                          <a:prstGeom prst="rect">
+                            <a:avLst/>
+                          </a:prstGeom>
+                        </pic:spPr>
+                      </pic:pic>
+                    </a:graphicData>
+                  </a:graphic>
+                </wp:inline>
+              </w:drawing>
+            </w:r>
+          </w:p>
+        </w:tc>
+        <w:tc>
+          <w:tcPr>
+            <w:tcW w:w="5252" w:type="dxa"/>
+            <w:gridSpan w:val="2"/>
+            <w:vAlign w:val="center"/>
+          </w:tcPr>
+          <w:p>
+            <w:pPr>
+              <w:jc w:val="center"/>
+            </w:pPr>
+            <w:r>
+              <w:drawing>
+                <wp:inline distT="0" distB="0" distL="0" distR="0">
+                  <wp:extent cx="3105150" cy="2200275"/>
+                  <wp:effectExtent l="19050" t="0" r="0" b="0"/>
+                  <wp:docPr id="17" name="Picture 4" descr="FAC 1.jpg"/>
+                  <wp:cNvGraphicFramePr>
+                    <a:graphicFrameLocks xmlns:a="http://schemas.openxmlformats.org/drawingml/2006/main" noChangeAspect="1"/>
+                  </wp:cNvGraphicFramePr>
+                  <a:graphic xmlns:a="http://schemas.openxmlformats.org/drawingml/2006/main">
+                    <a:graphicData uri="http://schemas.openxmlformats.org/drawingml/2006/picture">
+                      <pic:pic xmlns:pic="http://schemas.openxmlformats.org/drawingml/2006/picture">
+                        <pic:nvPicPr>
+                          <pic:cNvPr id="0" name="FAC 1.jpg"/>
+                          <pic:cNvPicPr/>
+                        </pic:nvPicPr>
+                        <pic:blipFill>
+                          <a:blip r:embed="rId8" cstate="print"/>
+                          <a:stretch>
+                            <a:fillRect/>
+                          </a:stretch>
+                        </pic:blipFill>
+                        <pic:spPr>
+                          <a:xfrm>
+                            <a:off x="0" y="0"/>
+                            <a:ext cx="3115647" cy="2207713"/>
+                          </a:xfrm>
+                          <a:prstGeom prst="rect">
+                            <a:avLst/>
+                          </a:prstGeom>
+                        </pic:spPr>
+                      </pic:pic>
+                    </a:graphicData>
+                  </a:graphic>
+                </wp:inline>
+              </w:drawing>
+            </w:r>
+          </w:p>
+        </w:tc>
+      </w:tr>
+      <w:tr>
+        <w:trPr>
+          <w:trHeight w:val="509"/>
+        </w:trPr>
+        <w:tc>
+          <w:tcPr>
+            <w:tcW w:w="10598" w:type="dxa"/>
+            <w:gridSpan w:val="3"/>
+            <w:vAlign w:val="center"/>
+          </w:tcPr>
+          <w:p>
+            <w:pPr>
+              <w:jc w:val="center"/>
+            </w:pPr>
+            <w:r>
+              <w:rPr>
+                <w:rFonts w:ascii="Verdana" w:hAnsi="Verdana"/>
+              </w:rPr>
+              <w:t>Picture</w:t>
+            </w:r>
+            <w:r>
+              <w:rPr>
+                <w:rFonts w:ascii="Verdana" w:hAnsi="Verdana"/>
+              </w:rPr>
+              <w:t xml:space="preserve"> : Seating Arrangement for Faculty and Lab. Assistants</w:t>
+            </w:r>
+          </w:p>
+        </w:tc>
+      </w:tr>
+    </w:tbl>
+    <w:p/>
+    <w:tbl>
+      <w:tblPr>
+        <w:tblStyle w:val="TableGrid"/>
+        <w:tblW w:w="10740" w:type="dxa"/>
+        <w:tblLayout w:type="fixed"/>
+        <w:tblLook w:val="04A0"/>
+      </w:tblPr>
+      <w:tblGrid>
+        <w:gridCol w:w="5346"/>
+        <w:gridCol w:w="7"/>
+        <w:gridCol w:w="5387"/>
       </w:tblGrid>
       <w:tr>
         <w:trPr>
@@ -18,13 +477,17 @@
         </w:trPr>
         <w:tc>
           <w:tcPr>
-            <w:tcW w:w="5246" w:type="dxa"/>
-            <w:vAlign w:val="center"/>
-          </w:tcPr>
-          <w:p>
-            <w:pPr>
-              <w:jc w:val="center"/>
-            </w:pPr>
+            <w:tcW w:w="5346" w:type="dxa"/>
+            <w:vAlign w:val="center"/>
+          </w:tcPr>
+          <w:p>
+            <w:pPr>
+              <w:jc w:val="center"/>
+            </w:pPr>
+            <w:r>
+              <w:lastRenderedPageBreak/>
+              <w:br w:type="page"/>
+            </w:r>
             <w:r>
               <w:rPr>
                 <w:noProof/>
@@ -33,7 +496,7 @@
                 <wp:inline distT="0" distB="0" distL="0" distR="0">
                   <wp:extent cx="3231931" cy="2664373"/>
                   <wp:effectExtent l="19050" t="0" r="6569" b="0"/>
-                  <wp:docPr id="1" name="Picture 0" descr="AMB 1.jpg"/>
+                  <wp:docPr id="7" name="Picture 0" descr="AMB 1.jpg"/>
                   <wp:cNvGraphicFramePr>
                     <a:graphicFrameLocks xmlns:a="http://schemas.openxmlformats.org/drawingml/2006/main" noChangeAspect="1"/>
                   </wp:cNvGraphicFramePr>
@@ -45,7 +508,7 @@
                           <pic:cNvPicPr/>
                         </pic:nvPicPr>
                         <pic:blipFill>
-                          <a:blip r:embed="rId4" cstate="print"/>
+                          <a:blip r:embed="rId9" cstate="print"/>
                           <a:stretch>
                             <a:fillRect/>
                           </a:stretch>
@@ -72,7 +535,8 @@
         </w:tc>
         <w:tc>
           <w:tcPr>
-            <w:tcW w:w="5746" w:type="dxa"/>
+            <w:tcW w:w="5394" w:type="dxa"/>
+            <w:gridSpan w:val="2"/>
             <w:vAlign w:val="center"/>
           </w:tcPr>
           <w:p>
@@ -87,7 +551,7 @@
                 <wp:inline distT="0" distB="0" distL="0" distR="0">
                   <wp:extent cx="3386302" cy="2664373"/>
                   <wp:effectExtent l="19050" t="0" r="4598" b="0"/>
-                  <wp:docPr id="2" name="Picture 1" descr="AMB 2.jpg"/>
+                  <wp:docPr id="8" name="Picture 1" descr="AMB 2.jpg"/>
                   <wp:cNvGraphicFramePr>
                     <a:graphicFrameLocks xmlns:a="http://schemas.openxmlformats.org/drawingml/2006/main" noChangeAspect="1"/>
                   </wp:cNvGraphicFramePr>
@@ -99,7 +563,7 @@
                           <pic:cNvPicPr/>
                         </pic:nvPicPr>
                         <pic:blipFill>
-                          <a:blip r:embed="rId5" cstate="print"/>
+                          <a:blip r:embed="rId10" cstate="print"/>
                           <a:stretch>
                             <a:fillRect/>
                           </a:stretch>
@@ -128,8 +592,8 @@
         </w:trPr>
         <w:tc>
           <w:tcPr>
-            <w:tcW w:w="10992" w:type="dxa"/>
-            <w:gridSpan w:val="2"/>
+            <w:tcW w:w="10740" w:type="dxa"/>
+            <w:gridSpan w:val="3"/>
             <w:vAlign w:val="center"/>
           </w:tcPr>
           <w:p>
@@ -154,7 +618,7 @@
         </w:trPr>
         <w:tc>
           <w:tcPr>
-            <w:tcW w:w="5246" w:type="dxa"/>
+            <w:tcW w:w="5346" w:type="dxa"/>
             <w:vAlign w:val="center"/>
           </w:tcPr>
           <w:p>
@@ -169,7 +633,7 @@
                 <wp:inline distT="0" distB="0" distL="0" distR="0">
                   <wp:extent cx="3238062" cy="2296469"/>
                   <wp:effectExtent l="19050" t="0" r="438" b="0"/>
-                  <wp:docPr id="3" name="Picture 2" descr="Coo2.jpg"/>
+                  <wp:docPr id="9" name="Picture 2" descr="Coo2.jpg"/>
                   <wp:cNvGraphicFramePr>
                     <a:graphicFrameLocks xmlns:a="http://schemas.openxmlformats.org/drawingml/2006/main" noChangeAspect="1"/>
                   </wp:cNvGraphicFramePr>
@@ -181,7 +645,7 @@
                           <pic:cNvPicPr/>
                         </pic:nvPicPr>
                         <pic:blipFill>
-                          <a:blip r:embed="rId6" cstate="print"/>
+                          <a:blip r:embed="rId11" cstate="print"/>
                           <a:stretch>
                             <a:fillRect/>
                           </a:stretch>
@@ -205,7 +669,8 @@
         </w:tc>
         <w:tc>
           <w:tcPr>
-            <w:tcW w:w="5746" w:type="dxa"/>
+            <w:tcW w:w="5394" w:type="dxa"/>
+            <w:gridSpan w:val="2"/>
             <w:vAlign w:val="center"/>
           </w:tcPr>
           <w:p>
@@ -220,7 +685,7 @@
                 <wp:inline distT="0" distB="0" distL="0" distR="0">
                   <wp:extent cx="3562350" cy="2219325"/>
                   <wp:effectExtent l="19050" t="0" r="0" b="0"/>
-                  <wp:docPr id="4" name="Picture 3" descr="Corr 3.jpg"/>
+                  <wp:docPr id="10" name="Picture 3" descr="Corr 3.jpg"/>
                   <wp:cNvGraphicFramePr>
                     <a:graphicFrameLocks xmlns:a="http://schemas.openxmlformats.org/drawingml/2006/main" noChangeAspect="1"/>
                   </wp:cNvGraphicFramePr>
@@ -232,7 +697,7 @@
                           <pic:cNvPicPr/>
                         </pic:nvPicPr>
                         <pic:blipFill>
-                          <a:blip r:embed="rId7" cstate="print"/>
+                          <a:blip r:embed="rId12" cstate="print"/>
                           <a:stretch>
                             <a:fillRect/>
                           </a:stretch>
@@ -257,12 +722,12 @@
       </w:tr>
       <w:tr>
         <w:trPr>
-          <w:trHeight w:val="428"/>
+          <w:trHeight w:val="353"/>
         </w:trPr>
         <w:tc>
           <w:tcPr>
-            <w:tcW w:w="10992" w:type="dxa"/>
-            <w:gridSpan w:val="2"/>
+            <w:tcW w:w="10740" w:type="dxa"/>
+            <w:gridSpan w:val="3"/>
             <w:vAlign w:val="center"/>
           </w:tcPr>
           <w:p>
@@ -298,11 +763,11 @@
       </w:tr>
       <w:tr>
         <w:trPr>
-          <w:trHeight w:val="4354"/>
+          <w:trHeight w:val="4456"/>
         </w:trPr>
         <w:tc>
           <w:tcPr>
-            <w:tcW w:w="5246" w:type="dxa"/>
+            <w:tcW w:w="5346" w:type="dxa"/>
             <w:vAlign w:val="center"/>
           </w:tcPr>
           <w:p>
@@ -315,9 +780,9 @@
               </w:rPr>
               <w:drawing>
                 <wp:inline distT="0" distB="0" distL="0" distR="0">
-                  <wp:extent cx="3236415" cy="2753058"/>
-                  <wp:effectExtent l="19050" t="0" r="2085" b="0"/>
-                  <wp:docPr id="5" name="Picture 4" descr="FAC 1.jpg"/>
+                  <wp:extent cx="3244410" cy="2632841"/>
+                  <wp:effectExtent l="19050" t="0" r="0" b="0"/>
+                  <wp:docPr id="18" name="Picture 4" descr="E:\NBA\NBAGRWPL\At College GRWPL\grwpl-master\grwpl\Image Classroom and Facility\Images\Faculty room and corridor\Corri 1.jpg"/>
                   <wp:cNvGraphicFramePr>
                     <a:graphicFrameLocks xmlns:a="http://schemas.openxmlformats.org/drawingml/2006/main" noChangeAspect="1"/>
                   </wp:cNvGraphicFramePr>
@@ -325,23 +790,33 @@
                     <a:graphicData uri="http://schemas.openxmlformats.org/drawingml/2006/picture">
                       <pic:pic xmlns:pic="http://schemas.openxmlformats.org/drawingml/2006/picture">
                         <pic:nvPicPr>
-                          <pic:cNvPr id="0" name="FAC 1.jpg"/>
-                          <pic:cNvPicPr/>
+                          <pic:cNvPr id="0" name="Picture 4" descr="E:\NBA\NBAGRWPL\At College GRWPL\grwpl-master\grwpl\Image Classroom and Facility\Images\Faculty room and corridor\Corri 1.jpg"/>
+                          <pic:cNvPicPr>
+                            <a:picLocks noChangeAspect="1" noChangeArrowheads="1"/>
+                          </pic:cNvPicPr>
                         </pic:nvPicPr>
                         <pic:blipFill>
-                          <a:blip r:embed="rId8" cstate="print"/>
+                          <a:blip r:embed="rId13" cstate="print"/>
+                          <a:srcRect/>
                           <a:stretch>
                             <a:fillRect/>
                           </a:stretch>
                         </pic:blipFill>
-                        <pic:spPr>
+                        <pic:spPr bwMode="auto">
                           <a:xfrm>
                             <a:off x="0" y="0"/>
-                            <a:ext cx="3246964" cy="2762031"/>
+                            <a:ext cx="3254961" cy="2641403"/>
                           </a:xfrm>
                           <a:prstGeom prst="rect">
                             <a:avLst/>
                           </a:prstGeom>
+                          <a:noFill/>
+                          <a:ln w="9525">
+                            <a:noFill/>
+                            <a:miter lim="800000"/>
+                            <a:headEnd/>
+                            <a:tailEnd/>
+                          </a:ln>
                         </pic:spPr>
                       </pic:pic>
                     </a:graphicData>
@@ -353,7 +828,8 @@
         </w:tc>
         <w:tc>
           <w:tcPr>
-            <w:tcW w:w="5746" w:type="dxa"/>
+            <w:tcW w:w="5394" w:type="dxa"/>
+            <w:gridSpan w:val="2"/>
             <w:vAlign w:val="center"/>
           </w:tcPr>
           <w:p>
@@ -366,9 +842,9 @@
               </w:rPr>
               <w:drawing>
                 <wp:inline distT="0" distB="0" distL="0" distR="0">
-                  <wp:extent cx="3552825" cy="2752725"/>
-                  <wp:effectExtent l="19050" t="0" r="9525" b="0"/>
-                  <wp:docPr id="6" name="Picture 5" descr="FAc2.jpg"/>
+                  <wp:extent cx="3143250" cy="2676525"/>
+                  <wp:effectExtent l="19050" t="0" r="0" b="0"/>
+                  <wp:docPr id="19" name="Picture 5" descr="E:\NBA\NBAGRWPL\At College GRWPL\grwpl-master\grwpl\Image Classroom and Facility\Images\Classroom\IMG_20200624_140226394_HDR.jpg"/>
                   <wp:cNvGraphicFramePr>
                     <a:graphicFrameLocks xmlns:a="http://schemas.openxmlformats.org/drawingml/2006/main" noChangeAspect="1"/>
                   </wp:cNvGraphicFramePr>
@@ -376,23 +852,33 @@
                     <a:graphicData uri="http://schemas.openxmlformats.org/drawingml/2006/picture">
                       <pic:pic xmlns:pic="http://schemas.openxmlformats.org/drawingml/2006/picture">
                         <pic:nvPicPr>
-                          <pic:cNvPr id="0" name="FAc2.jpg"/>
-                          <pic:cNvPicPr/>
+                          <pic:cNvPr id="0" name="Picture 5" descr="E:\NBA\NBAGRWPL\At College GRWPL\grwpl-master\grwpl\Image Classroom and Facility\Images\Classroom\IMG_20200624_140226394_HDR.jpg"/>
+                          <pic:cNvPicPr>
+                            <a:picLocks noChangeAspect="1" noChangeArrowheads="1"/>
+                          </pic:cNvPicPr>
                         </pic:nvPicPr>
                         <pic:blipFill>
-                          <a:blip r:embed="rId9" cstate="print"/>
+                          <a:blip r:embed="rId14" cstate="print"/>
+                          <a:srcRect/>
                           <a:stretch>
                             <a:fillRect/>
                           </a:stretch>
                         </pic:blipFill>
-                        <pic:spPr>
+                        <pic:spPr bwMode="auto">
                           <a:xfrm>
                             <a:off x="0" y="0"/>
-                            <a:ext cx="3554129" cy="2753735"/>
+                            <a:ext cx="3160940" cy="2691588"/>
                           </a:xfrm>
                           <a:prstGeom prst="rect">
                             <a:avLst/>
                           </a:prstGeom>
+                          <a:noFill/>
+                          <a:ln w="9525">
+                            <a:noFill/>
+                            <a:miter lim="800000"/>
+                            <a:headEnd/>
+                            <a:tailEnd/>
+                          </a:ln>
                         </pic:spPr>
                       </pic:pic>
                     </a:graphicData>
@@ -405,11 +891,11 @@
       </w:tr>
       <w:tr>
         <w:trPr>
-          <w:trHeight w:val="513"/>
+          <w:trHeight w:val="283"/>
         </w:trPr>
         <w:tc>
           <w:tcPr>
-            <w:tcW w:w="10992" w:type="dxa"/>
+            <w:tcW w:w="5353" w:type="dxa"/>
             <w:gridSpan w:val="2"/>
             <w:vAlign w:val="center"/>
           </w:tcPr>
@@ -427,19 +913,54 @@
               <w:rPr>
                 <w:rFonts w:ascii="Verdana" w:hAnsi="Verdana"/>
               </w:rPr>
+              <w:t xml:space="preserve"> : Internal </w:t>
+            </w:r>
+            <w:r>
+              <w:rPr>
+                <w:rFonts w:ascii="Verdana" w:hAnsi="Verdana"/>
+              </w:rPr>
+              <w:t>corridor</w:t>
+            </w:r>
+            <w:r>
+              <w:rPr>
+                <w:rFonts w:ascii="Verdana" w:hAnsi="Verdana"/>
+              </w:rPr>
               <w:t xml:space="preserve"> </w:t>
             </w:r>
-            <w:r>
-              <w:rPr>
-                <w:rFonts w:ascii="Verdana" w:hAnsi="Verdana"/>
-              </w:rPr>
-              <w:t>: Seating Arrangement for Faculty and Lab. Assistant</w:t>
-            </w:r>
-            <w:r>
-              <w:rPr>
-                <w:rFonts w:ascii="Verdana" w:hAnsi="Verdana"/>
-              </w:rPr>
-              <w:t>s</w:t>
+          </w:p>
+        </w:tc>
+        <w:tc>
+          <w:tcPr>
+            <w:tcW w:w="5387" w:type="dxa"/>
+            <w:vAlign w:val="center"/>
+          </w:tcPr>
+          <w:p>
+            <w:pPr>
+              <w:jc w:val="center"/>
+            </w:pPr>
+            <w:r>
+              <w:rPr>
+                <w:rFonts w:ascii="Verdana" w:hAnsi="Verdana"/>
+              </w:rPr>
+              <w:t>Picture</w:t>
+            </w:r>
+            <w:r>
+              <w:rPr>
+                <w:rFonts w:ascii="Verdana" w:hAnsi="Verdana"/>
+              </w:rPr>
+              <w:t xml:space="preserve"> :</w:t>
+            </w:r>
+            <w:r>
+              <w:rPr>
+                <w:rFonts w:ascii="Verdana" w:hAnsi="Verdana"/>
+              </w:rPr>
+              <w:t xml:space="preserve"> Natural Ambiance at Outer </w:t>
+            </w:r>
+            <w:r>
+              <w:rPr>
+                <w:rFonts w:ascii="Verdana" w:hAnsi="Verdana"/>
+              </w:rPr>
+              <w:t>corridor</w:t>
             </w:r>
           </w:p>
         </w:tc>

</xml_diff>